<commit_message>
vault backup: 2025-08-24 12:33:43
</commit_message>
<xml_diff>
--- a/Articles/Military Keynesianism/The Twilight of Military Keynesianism.docx
+++ b/Articles/Military Keynesianism/The Twilight of Military Keynesianism.docx
@@ -6,24 +6,18 @@
       <w:pPr>
         <w:pStyle w:val="Title"/>
       </w:pPr>
+      <w:bookmarkStart w:id="0" w:name="_Hlk206866106"/>
       <w:r>
         <w:t>The Twilight of Military Keynesianism: Russia and Ukraine.</w:t>
       </w:r>
     </w:p>
+    <w:bookmarkEnd w:id="0"/>
     <w:p/>
     <w:p>
       <w:r>
-        <w:t xml:space="preserve">Russia invaded Ukraine on the 24th of </w:t>
-      </w:r>
-      <w:proofErr w:type="gramStart"/>
-      <w:r>
-        <w:t>February,</w:t>
-      </w:r>
-      <w:proofErr w:type="gramEnd"/>
-      <w:r>
-        <w:t xml:space="preserve"> 2022. On the 9th of May 2022, </w:t>
-      </w:r>
-      <w:hyperlink r:id="rId5" w:history="1">
+        <w:t xml:space="preserve">Russia invaded Ukraine on the 24th of February, 2022. On the 9th of May 2022, </w:t>
+      </w:r>
+      <w:hyperlink r:id="rId7" w:history="1">
         <w:r>
           <w:rPr>
             <w:rStyle w:val="Hyperlink"/>
@@ -43,7 +37,7 @@
       <w:r>
         <w:t xml:space="preserve">On the 8th of June, 2022 </w:t>
       </w:r>
-      <w:hyperlink r:id="rId6" w:history="1">
+      <w:hyperlink r:id="rId8" w:history="1">
         <w:r>
           <w:rPr>
             <w:rStyle w:val="Hyperlink"/>
@@ -67,7 +61,13 @@
         <w:t>%</w:t>
       </w:r>
       <w:r>
-        <w:t xml:space="preserve"> reduction in 2023; indeed, the batch of Western sanctions had apparently triggered the ‘full disintegration of 30 years of investment’.</w:t>
+        <w:t xml:space="preserve"> reduction </w:t>
+      </w:r>
+      <w:r>
+        <w:t>next year</w:t>
+      </w:r>
+      <w:r>
+        <w:t>; indeed, the batch of Western sanctions had apparently triggered the ‘full disintegration of 30 years of investment’.</w:t>
       </w:r>
     </w:p>
     <w:p>
@@ -78,9 +78,18 @@
         <w:t xml:space="preserve">the </w:t>
       </w:r>
       <w:r>
-        <w:t xml:space="preserve">alarmist Western economists who always get it wrong. Economics is the </w:t>
-      </w:r>
-      <w:hyperlink r:id="rId7" w:history="1">
+        <w:t>alarmist Western economists who always get it wrong.</w:t>
+      </w:r>
+      <w:r>
+        <w:t xml:space="preserve"> Less mentioned are the Russian economists who made the same mistake</w:t>
+      </w:r>
+      <w:r>
+        <w:t>. Nevertheless, these attitudes are rarely surprising. E</w:t>
+      </w:r>
+      <w:r>
+        <w:t xml:space="preserve">conomics is the </w:t>
+      </w:r>
+      <w:hyperlink r:id="rId9" w:history="1">
         <w:r>
           <w:rPr>
             <w:rStyle w:val="Hyperlink"/>
@@ -121,7 +130,7 @@
                     </pic:cNvPicPr>
                   </pic:nvPicPr>
                   <pic:blipFill>
-                    <a:blip r:embed="rId8">
+                    <a:blip r:embed="rId10">
                       <a:extLst>
                         <a:ext uri="{28A0092B-C50C-407E-A947-70E740481C1C}">
                           <a14:useLocalDpi xmlns:a14="http://schemas.microsoft.com/office/drawing/2010/main" val="0"/>
@@ -158,6 +167,7 @@
           <w:iCs/>
         </w:rPr>
       </w:pPr>
+      <w:bookmarkStart w:id="1" w:name="_Hlk206866654"/>
       <w:r>
         <w:rPr>
           <w:i/>
@@ -166,20 +176,55 @@
         <w:t>Source: International Monetary Fund. Own Illustration. Quarterly data seasonally adjusted using 4-quarter moving averages.</w:t>
       </w:r>
     </w:p>
+    <w:bookmarkEnd w:id="1"/>
     <w:p>
       <w:r>
         <w:t xml:space="preserve">It </w:t>
       </w:r>
       <w:r>
-        <w:t>is natural that such a stark difference between forecasted and actual rates has not only diminished the credibility of Western economic institutions, but also fanned the flames of what has come to be termed Military Keynesianism (MK).</w:t>
+        <w:t>is natural that such a stark difference between forecasted and actual rates has not only diminished the credibility of Western economic institutions</w:t>
+      </w:r>
+      <w:r>
+        <w:t xml:space="preserve"> (the Russian ones never had much to begin with)</w:t>
+      </w:r>
+      <w:r>
+        <w:t>, but also fanned the flames of what has come to be termed Military Keynesianism (MK).</w:t>
       </w:r>
     </w:p>
     <w:p>
       <w:r>
-        <w:t>For the uninitiated, John Maynard Keynes is the pre-eminent economist of the early twentieth century. He first rose to prominence after writing a quite scathing commentary on the</w:t>
-      </w:r>
-      <w:r>
-        <w:t xml:space="preserve"> Big Three – Wilson, Clemenceau, and Lloyd George – after they brokered the Treaty of Versailles following WWI. Keynes’ </w:t>
+        <w:t>For the uninitiated, John Maynard Keynes is the pre-eminent economist of the early twentieth century. He first rose to prominence after writing</w:t>
+      </w:r>
+      <w:r>
+        <w:t xml:space="preserve"> </w:t>
+      </w:r>
+      <w:r>
+        <w:rPr>
+          <w:i/>
+          <w:iCs/>
+        </w:rPr>
+        <w:t>The Economic Consequences of the Peace</w:t>
+      </w:r>
+      <w:r>
+        <w:t>,</w:t>
+      </w:r>
+      <w:r>
+        <w:t xml:space="preserve"> a scathing </w:t>
+      </w:r>
+      <w:r>
+        <w:t xml:space="preserve">polemic against </w:t>
+      </w:r>
+      <w:r>
+        <w:t>the</w:t>
+      </w:r>
+      <w:r>
+        <w:t xml:space="preserve"> Big Three – Wilson, Clemenceau, and Lloyd George – after they brokered the Treaty of Versailles following WWI. Keynes’</w:t>
+      </w:r>
+      <w:r>
+        <w:t xml:space="preserve"> later</w:t>
+      </w:r>
+      <w:r>
+        <w:t xml:space="preserve"> </w:t>
       </w:r>
       <w:r>
         <w:rPr>
@@ -219,7 +264,7 @@
                     </pic:cNvPicPr>
                   </pic:nvPicPr>
                   <pic:blipFill>
-                    <a:blip r:embed="rId9" cstate="print">
+                    <a:blip r:embed="rId11" cstate="print">
                       <a:extLst>
                         <a:ext uri="{28A0092B-C50C-407E-A947-70E740481C1C}">
                           <a14:useLocalDpi xmlns:a14="http://schemas.microsoft.com/office/drawing/2010/main" val="0"/>
@@ -272,7 +317,7 @@
                     </pic:cNvPicPr>
                   </pic:nvPicPr>
                   <pic:blipFill>
-                    <a:blip r:embed="rId10" cstate="print">
+                    <a:blip r:embed="rId12" cstate="print">
                       <a:extLst>
                         <a:ext uri="{28A0092B-C50C-407E-A947-70E740481C1C}">
                           <a14:useLocalDpi xmlns:a14="http://schemas.microsoft.com/office/drawing/2010/main" val="0"/>
@@ -305,193 +350,140 @@
       </w:r>
     </w:p>
     <w:p>
-      <w:r>
-        <w:t xml:space="preserve">The crux of classical Keynesian economic theory lies in the concept of </w:t>
-      </w:r>
-      <w:r>
+      <w:pPr>
+        <w:jc w:val="center"/>
         <w:rPr>
           <w:i/>
           <w:iCs/>
         </w:rPr>
-        <w:t>effective demand</w:t>
-      </w:r>
-      <w:r>
-        <w:t>. Effective demand allows us to understand why an economy may have spare capacity which could be operated at a profit, but which, for the time being, remains unemployed. The key point is understanding the order of operations in a market economy. Entrepreneurs make decisions on how much to produce based on how much demand currently exists in the market for goods and services – only then do they hire workers and invest in capital. For any individual employer, spending less on labour costs improves their balance sheet via their costs; however, for the set of employers at large, higher unemployment worsens balance sheets due to lower general consumption</w:t>
-      </w:r>
-      <w:r>
-        <w:t xml:space="preserve"> resulting in lower revenues</w:t>
-      </w:r>
-      <w:r>
-        <w:t xml:space="preserve">. As such, when profits wobble and employers collectively scale back their hiring or investment decisions, this can – and often does – spiral into recessionary periods. Keynes’ idea of effective demand, therefore, posits a difference between potential demand, when everyone is employed, and </w:t>
-      </w:r>
+      </w:pPr>
       <w:r>
         <w:rPr>
           <w:i/>
           <w:iCs/>
         </w:rPr>
-        <w:t>effective</w:t>
-      </w:r>
-      <w:r>
-        <w:t xml:space="preserve"> demand, which is the actual level suppliers experience. Low effective demand means</w:t>
-      </w:r>
-      <w:r>
-        <w:t xml:space="preserve"> potentially productive</w:t>
-      </w:r>
-      <w:r>
-        <w:t xml:space="preserve"> capital and labour remain unemployed, and increasing demand, possibly via government spending or lowering interest rates, would not only increase the general </w:t>
+        <w:t>Left – J.M. Keynes; Right – J.M. Keynes as a cartoon</w:t>
+      </w:r>
+    </w:p>
+    <w:p>
+      <w:r>
+        <w:t>The crux of classical Keynesian economic theory lies in the</w:t>
+      </w:r>
+      <w:r>
+        <w:t xml:space="preserve"> idea that the general level of demand in an economy can increase without </w:t>
+      </w:r>
+      <w:r>
+        <w:t>accelerating</w:t>
+      </w:r>
+      <w:r>
+        <w:t xml:space="preserve"> inflation. Keynes theorised that </w:t>
+      </w:r>
+      <w:r>
+        <w:t>following recessionary periods</w:t>
+      </w:r>
+      <w:r>
+        <w:t xml:space="preserve"> (for example)</w:t>
+      </w:r>
+      <w:r>
+        <w:t xml:space="preserve">, low levels of demand in an economy may effectively become ‘baked in’ – unemployment of labour and capital entrenches itself because entrepreneurs don’t believe that the extra goods produced by hiring workers or leasing machinery will </w:t>
+      </w:r>
+      <w:r>
+        <w:t>cover the cost of doing so</w:t>
+      </w:r>
+      <w:r>
+        <w:t>.</w:t>
+      </w:r>
+      <w:r>
+        <w:t xml:space="preserve"> </w:t>
+      </w:r>
+      <w:r>
+        <w:t>If demand could increase</w:t>
+      </w:r>
+      <w:r>
+        <w:t xml:space="preserve"> somehow</w:t>
+      </w:r>
+      <w:r>
+        <w:t xml:space="preserve">, entrepreneurs would </w:t>
+      </w:r>
+      <w:r>
+        <w:t xml:space="preserve">find </w:t>
+      </w:r>
+      <w:r>
+        <w:t xml:space="preserve">that there does </w:t>
+      </w:r>
+      <w:r>
+        <w:t xml:space="preserve">now </w:t>
+      </w:r>
+      <w:r>
+        <w:t>exist a market for these potential goods and so they would begin investing again</w:t>
+      </w:r>
+      <w:r>
+        <w:t xml:space="preserve"> – with more money now being spent, by both firms and new workers, this higher level of employment can sustain itself even if the initial boost to demand dissipates. Keynes argued that the government should take on the role of stimulating this initial surge in demand by spending on </w:t>
       </w:r>
       <w:r>
         <w:rPr>
           <w:i/>
           <w:iCs/>
         </w:rPr>
-        <w:t>nominal</w:t>
-      </w:r>
-      <w:r>
-        <w:t xml:space="preserve"> income in society, </w:t>
-      </w:r>
-      <w:r>
-        <w:t>but it</w:t>
-      </w:r>
-      <w:r>
-        <w:t xml:space="preserve"> would also increase the </w:t>
+        <w:t>anything</w:t>
+      </w:r>
+      <w:r>
+        <w:t>.</w:t>
+      </w:r>
+      <w:r>
+        <w:t xml:space="preserve"> </w:t>
+      </w:r>
+      <w:r>
+        <w:t xml:space="preserve">Of course, productive investments, like public works projects, should be the priority, but he famously wrote that even if the government hired the </w:t>
+      </w:r>
+      <w:hyperlink r:id="rId13" w:anchor=":~:text=%22The%20government%20should%20pay%20people,and%20then%20fill%20them%20up.%22&amp;text=Keynes%20would%20respond%20saying%20%22Fine,of%20intervening%20in%20a%20recession." w:history="1">
+        <w:r>
+          <w:rPr>
+            <w:rStyle w:val="Hyperlink"/>
+          </w:rPr>
+          <w:t>unemployed to dig holes in the ground</w:t>
+        </w:r>
+        <w:r>
+          <w:rPr>
+            <w:rStyle w:val="Hyperlink"/>
+          </w:rPr>
+          <w:t>,</w:t>
+        </w:r>
+        <w:r>
+          <w:rPr>
+            <w:rStyle w:val="Hyperlink"/>
+          </w:rPr>
+          <w:t xml:space="preserve"> this would still be beneficial</w:t>
+        </w:r>
+      </w:hyperlink>
+      <w:r>
+        <w:t>.</w:t>
+      </w:r>
+    </w:p>
+    <w:p>
+      <w:r>
+        <w:t xml:space="preserve">Inflation is understood to increase when aggregate spending </w:t>
+      </w:r>
+      <w:r>
+        <w:t>rises</w:t>
+      </w:r>
+      <w:r>
+        <w:t xml:space="preserve"> while the real output of a nation, in terms of the </w:t>
       </w:r>
       <w:r>
         <w:rPr>
           <w:i/>
           <w:iCs/>
         </w:rPr>
-        <w:t>real output</w:t>
-      </w:r>
-      <w:r>
-        <w:t>. This was termed the ‘accelerator effect’ by Keynes.</w:t>
+        <w:t>quantity</w:t>
+      </w:r>
+      <w:r>
+        <w:t xml:space="preserve"> of goods and services, does not increase. Keynes’ theory postulates that a rise in spending </w:t>
+      </w:r>
+      <w:r>
+        <w:t xml:space="preserve">can precipitate a rise in output, so government spending in these cases </w:t>
       </w:r>
     </w:p>
-    <w:p>
-      <w:r>
-        <w:t xml:space="preserve">According to such a theory, when an economy has high levels of spare capacity, government spending through or borrowing – or even money printing – would not increase inflation. </w:t>
-      </w:r>
-      <w:r>
-        <w:t>To understand why, we must be introduced to the pre-eminent economist of the latter 20th century – Milton Friedman.</w:t>
-      </w:r>
-    </w:p>
-    <w:p>
-      <w:pPr>
-        <w:jc w:val="center"/>
-      </w:pPr>
-      <w:r>
-        <w:rPr>
-          <w:noProof/>
-        </w:rPr>
-        <w:drawing>
-          <wp:inline distT="0" distB="0" distL="0" distR="0" wp14:anchorId="25E9CD92" wp14:editId="31BDDDEA">
-            <wp:extent cx="1658589" cy="2217761"/>
-            <wp:effectExtent l="0" t="0" r="0" b="0"/>
-            <wp:docPr id="1392966238" name="Picture 4" descr="Milton Friedman - Wikipedia"/>
-            <wp:cNvGraphicFramePr>
-              <a:graphicFrameLocks xmlns:a="http://schemas.openxmlformats.org/drawingml/2006/main" noChangeAspect="1"/>
-            </wp:cNvGraphicFramePr>
-            <a:graphic xmlns:a="http://schemas.openxmlformats.org/drawingml/2006/main">
-              <a:graphicData uri="http://schemas.openxmlformats.org/drawingml/2006/picture">
-                <pic:pic xmlns:pic="http://schemas.openxmlformats.org/drawingml/2006/picture">
-                  <pic:nvPicPr>
-                    <pic:cNvPr id="0" name="Picture 6" descr="Milton Friedman - Wikipedia"/>
-                    <pic:cNvPicPr>
-                      <a:picLocks noChangeAspect="1" noChangeArrowheads="1"/>
-                    </pic:cNvPicPr>
-                  </pic:nvPicPr>
-                  <pic:blipFill>
-                    <a:blip r:embed="rId11" cstate="print">
-                      <a:extLst>
-                        <a:ext uri="{28A0092B-C50C-407E-A947-70E740481C1C}">
-                          <a14:useLocalDpi xmlns:a14="http://schemas.microsoft.com/office/drawing/2010/main" val="0"/>
-                        </a:ext>
-                      </a:extLst>
-                    </a:blip>
-                    <a:srcRect/>
-                    <a:stretch>
-                      <a:fillRect/>
-                    </a:stretch>
-                  </pic:blipFill>
-                  <pic:spPr bwMode="auto">
-                    <a:xfrm>
-                      <a:off x="0" y="0"/>
-                      <a:ext cx="1669583" cy="2232461"/>
-                    </a:xfrm>
-                    <a:prstGeom prst="rect">
-                      <a:avLst/>
-                    </a:prstGeom>
-                    <a:noFill/>
-                    <a:ln>
-                      <a:noFill/>
-                    </a:ln>
-                  </pic:spPr>
-                </pic:pic>
-              </a:graphicData>
-            </a:graphic>
-          </wp:inline>
-        </w:drawing>
-      </w:r>
-      <w:r>
-        <w:rPr>
-          <w:noProof/>
-        </w:rPr>
-        <w:drawing>
-          <wp:inline distT="0" distB="0" distL="0" distR="0" wp14:anchorId="7A95916F" wp14:editId="604AD442">
-            <wp:extent cx="1488294" cy="2204113"/>
-            <wp:effectExtent l="0" t="0" r="0" b="5715"/>
-            <wp:docPr id="276614896" name="Picture 5" descr="Prophet Sharing | Hoover Institution Prophet Sharing"/>
-            <wp:cNvGraphicFramePr>
-              <a:graphicFrameLocks xmlns:a="http://schemas.openxmlformats.org/drawingml/2006/main" noChangeAspect="1"/>
-            </wp:cNvGraphicFramePr>
-            <a:graphic xmlns:a="http://schemas.openxmlformats.org/drawingml/2006/main">
-              <a:graphicData uri="http://schemas.openxmlformats.org/drawingml/2006/picture">
-                <pic:pic xmlns:pic="http://schemas.openxmlformats.org/drawingml/2006/picture">
-                  <pic:nvPicPr>
-                    <pic:cNvPr id="0" name="Picture 8" descr="Prophet Sharing | Hoover Institution Prophet Sharing"/>
-                    <pic:cNvPicPr>
-                      <a:picLocks noChangeAspect="1" noChangeArrowheads="1"/>
-                    </pic:cNvPicPr>
-                  </pic:nvPicPr>
-                  <pic:blipFill rotWithShape="1">
-                    <a:blip r:embed="rId12" cstate="print">
-                      <a:extLst>
-                        <a:ext uri="{28A0092B-C50C-407E-A947-70E740481C1C}">
-                          <a14:useLocalDpi xmlns:a14="http://schemas.microsoft.com/office/drawing/2010/main" val="0"/>
-                        </a:ext>
-                      </a:extLst>
-                    </a:blip>
-                    <a:srcRect l="13334" t="9028" r="14392" b="11400"/>
-                    <a:stretch>
-                      <a:fillRect/>
-                    </a:stretch>
-                  </pic:blipFill>
-                  <pic:spPr bwMode="auto">
-                    <a:xfrm>
-                      <a:off x="0" y="0"/>
-                      <a:ext cx="1503709" cy="2226942"/>
-                    </a:xfrm>
-                    <a:prstGeom prst="rect">
-                      <a:avLst/>
-                    </a:prstGeom>
-                    <a:noFill/>
-                    <a:ln>
-                      <a:noFill/>
-                    </a:ln>
-                    <a:extLst>
-                      <a:ext uri="{53640926-AAD7-44D8-BBD7-CCE9431645EC}">
-                        <a14:shadowObscured xmlns:a14="http://schemas.microsoft.com/office/drawing/2010/main"/>
-                      </a:ext>
-                    </a:extLst>
-                  </pic:spPr>
-                </pic:pic>
-              </a:graphicData>
-            </a:graphic>
-          </wp:inline>
-        </w:drawing>
-      </w:r>
-    </w:p>
-    <w:p/>
     <w:sectPr>
       <w:pgSz w:w="11906" w:h="16838"/>
       <w:pgMar w:top="1440" w:right="1440" w:bottom="1440" w:left="1440" w:header="708" w:footer="708" w:gutter="0"/>
@@ -500,6 +492,56 @@
     </w:sectPr>
   </w:body>
 </w:document>
+</file>
+
+<file path=word/endnotes.xml><?xml version="1.0" encoding="utf-8"?>
+<w:endnotes xmlns:wpc="http://schemas.microsoft.com/office/word/2010/wordprocessingCanvas" xmlns:cx="http://schemas.microsoft.com/office/drawing/2014/chartex" xmlns:cx1="http://schemas.microsoft.com/office/drawing/2015/9/8/chartex" xmlns:cx2="http://schemas.microsoft.com/office/drawing/2015/10/21/chartex" xmlns:cx3="http://schemas.microsoft.com/office/drawing/2016/5/9/chartex" xmlns:cx4="http://schemas.microsoft.com/office/drawing/2016/5/10/chartex" xmlns:cx5="http://schemas.microsoft.com/office/drawing/2016/5/11/chartex" xmlns:cx6="http://schemas.microsoft.com/office/drawing/2016/5/12/chartex" xmlns:cx7="http://schemas.microsoft.com/office/drawing/2016/5/13/chartex" xmlns:cx8="http://schemas.microsoft.com/office/drawing/2016/5/14/chartex" xmlns:mc="http://schemas.openxmlformats.org/markup-compatibility/2006" xmlns:aink="http://schemas.microsoft.com/office/drawing/2016/ink" xmlns:am3d="http://schemas.microsoft.com/office/drawing/2017/model3d" xmlns:o="urn:schemas-microsoft-com:office:office" xmlns:oel="http://schemas.microsoft.com/office/2019/extlst" xmlns:r="http://schemas.openxmlformats.org/officeDocument/2006/relationships" xmlns:m="http://schemas.openxmlformats.org/officeDocument/2006/math" xmlns:v="urn:schemas-microsoft-com:vml" xmlns:wp14="http://schemas.microsoft.com/office/word/2010/wordprocessingDrawing" xmlns:wp="http://schemas.openxmlformats.org/drawingml/2006/wordprocessingDrawing" xmlns:w10="urn:schemas-microsoft-com:office:word" xmlns:w="http://schemas.openxmlformats.org/wordprocessingml/2006/main" xmlns:w14="http://schemas.microsoft.com/office/word/2010/wordml" xmlns:w15="http://schemas.microsoft.com/office/word/2012/wordml" xmlns:w16cex="http://schemas.microsoft.com/office/word/2018/wordml/cex" xmlns:w16cid="http://schemas.microsoft.com/office/word/2016/wordml/cid" xmlns:w16="http://schemas.microsoft.com/office/word/2018/wordml" xmlns:w16du="http://schemas.microsoft.com/office/word/2023/wordml/word16du" xmlns:w16sdtdh="http://schemas.microsoft.com/office/word/2020/wordml/sdtdatahash" xmlns:w16sdtfl="http://schemas.microsoft.com/office/word/2024/wordml/sdtformatlock" xmlns:w16se="http://schemas.microsoft.com/office/word/2015/wordml/symex" xmlns:wpg="http://schemas.microsoft.com/office/word/2010/wordprocessingGroup" xmlns:wpi="http://schemas.microsoft.com/office/word/2010/wordprocessingInk" xmlns:wne="http://schemas.microsoft.com/office/word/2006/wordml" xmlns:wps="http://schemas.microsoft.com/office/word/2010/wordprocessingShape" mc:Ignorable="w14 w15 w16se w16cid w16 w16cex w16sdtdh w16sdtfl w16du wp14">
+  <w:endnote w:type="separator" w:id="-1">
+    <w:p>
+      <w:pPr>
+        <w:spacing w:after="0" w:line="240" w:lineRule="auto"/>
+      </w:pPr>
+      <w:r>
+        <w:separator/>
+      </w:r>
+    </w:p>
+  </w:endnote>
+  <w:endnote w:type="continuationSeparator" w:id="0">
+    <w:p>
+      <w:pPr>
+        <w:spacing w:after="0" w:line="240" w:lineRule="auto"/>
+      </w:pPr>
+      <w:r>
+        <w:continuationSeparator/>
+      </w:r>
+    </w:p>
+  </w:endnote>
+</w:endnotes>
+</file>
+
+<file path=word/footnotes.xml><?xml version="1.0" encoding="utf-8"?>
+<w:footnotes xmlns:wpc="http://schemas.microsoft.com/office/word/2010/wordprocessingCanvas" xmlns:cx="http://schemas.microsoft.com/office/drawing/2014/chartex" xmlns:cx1="http://schemas.microsoft.com/office/drawing/2015/9/8/chartex" xmlns:cx2="http://schemas.microsoft.com/office/drawing/2015/10/21/chartex" xmlns:cx3="http://schemas.microsoft.com/office/drawing/2016/5/9/chartex" xmlns:cx4="http://schemas.microsoft.com/office/drawing/2016/5/10/chartex" xmlns:cx5="http://schemas.microsoft.com/office/drawing/2016/5/11/chartex" xmlns:cx6="http://schemas.microsoft.com/office/drawing/2016/5/12/chartex" xmlns:cx7="http://schemas.microsoft.com/office/drawing/2016/5/13/chartex" xmlns:cx8="http://schemas.microsoft.com/office/drawing/2016/5/14/chartex" xmlns:mc="http://schemas.openxmlformats.org/markup-compatibility/2006" xmlns:aink="http://schemas.microsoft.com/office/drawing/2016/ink" xmlns:am3d="http://schemas.microsoft.com/office/drawing/2017/model3d" xmlns:o="urn:schemas-microsoft-com:office:office" xmlns:oel="http://schemas.microsoft.com/office/2019/extlst" xmlns:r="http://schemas.openxmlformats.org/officeDocument/2006/relationships" xmlns:m="http://schemas.openxmlformats.org/officeDocument/2006/math" xmlns:v="urn:schemas-microsoft-com:vml" xmlns:wp14="http://schemas.microsoft.com/office/word/2010/wordprocessingDrawing" xmlns:wp="http://schemas.openxmlformats.org/drawingml/2006/wordprocessingDrawing" xmlns:w10="urn:schemas-microsoft-com:office:word" xmlns:w="http://schemas.openxmlformats.org/wordprocessingml/2006/main" xmlns:w14="http://schemas.microsoft.com/office/word/2010/wordml" xmlns:w15="http://schemas.microsoft.com/office/word/2012/wordml" xmlns:w16cex="http://schemas.microsoft.com/office/word/2018/wordml/cex" xmlns:w16cid="http://schemas.microsoft.com/office/word/2016/wordml/cid" xmlns:w16="http://schemas.microsoft.com/office/word/2018/wordml" xmlns:w16du="http://schemas.microsoft.com/office/word/2023/wordml/word16du" xmlns:w16sdtdh="http://schemas.microsoft.com/office/word/2020/wordml/sdtdatahash" xmlns:w16sdtfl="http://schemas.microsoft.com/office/word/2024/wordml/sdtformatlock" xmlns:w16se="http://schemas.microsoft.com/office/word/2015/wordml/symex" xmlns:wpg="http://schemas.microsoft.com/office/word/2010/wordprocessingGroup" xmlns:wpi="http://schemas.microsoft.com/office/word/2010/wordprocessingInk" xmlns:wne="http://schemas.microsoft.com/office/word/2006/wordml" xmlns:wps="http://schemas.microsoft.com/office/word/2010/wordprocessingShape" mc:Ignorable="w14 w15 w16se w16cid w16 w16cex w16sdtdh w16sdtfl w16du wp14">
+  <w:footnote w:type="separator" w:id="-1">
+    <w:p>
+      <w:pPr>
+        <w:spacing w:after="0" w:line="240" w:lineRule="auto"/>
+      </w:pPr>
+      <w:r>
+        <w:separator/>
+      </w:r>
+    </w:p>
+  </w:footnote>
+  <w:footnote w:type="continuationSeparator" w:id="0">
+    <w:p>
+      <w:pPr>
+        <w:spacing w:after="0" w:line="240" w:lineRule="auto"/>
+      </w:pPr>
+      <w:r>
+        <w:continuationSeparator/>
+      </w:r>
+    </w:p>
+  </w:footnote>
+</w:footnotes>
 </file>
 
 <file path=word/styles.xml><?xml version="1.0" encoding="utf-8"?>
@@ -1105,6 +1147,7 @@
   <w:style w:type="character" w:default="1" w:styleId="DefaultParagraphFont">
     <w:name w:val="Default Paragraph Font"/>
     <w:uiPriority w:val="1"/>
+    <w:semiHidden/>
     <w:unhideWhenUsed/>
   </w:style>
   <w:style w:type="table" w:default="1" w:styleId="TableNormal">
@@ -1440,6 +1483,62 @@
       <w:color w:val="605E5C"/>
       <w:shd w:val="clear" w:color="auto" w:fill="E1DFDD"/>
     </w:rPr>
+  </w:style>
+  <w:style w:type="character" w:styleId="FollowedHyperlink">
+    <w:name w:val="FollowedHyperlink"/>
+    <w:basedOn w:val="DefaultParagraphFont"/>
+    <w:uiPriority w:val="99"/>
+    <w:semiHidden/>
+    <w:unhideWhenUsed/>
+    <w:rsid w:val="00834469"/>
+    <w:rPr>
+      <w:color w:val="954F72" w:themeColor="followedHyperlink"/>
+      <w:u w:val="single"/>
+    </w:rPr>
+  </w:style>
+  <w:style w:type="paragraph" w:styleId="Header">
+    <w:name w:val="header"/>
+    <w:basedOn w:val="Normal"/>
+    <w:link w:val="HeaderChar"/>
+    <w:uiPriority w:val="99"/>
+    <w:unhideWhenUsed/>
+    <w:rsid w:val="006557E2"/>
+    <w:pPr>
+      <w:tabs>
+        <w:tab w:val="center" w:pos="4513"/>
+        <w:tab w:val="right" w:pos="9026"/>
+      </w:tabs>
+      <w:spacing w:after="0" w:line="240" w:lineRule="auto"/>
+    </w:pPr>
+  </w:style>
+  <w:style w:type="character" w:customStyle="1" w:styleId="HeaderChar">
+    <w:name w:val="Header Char"/>
+    <w:basedOn w:val="DefaultParagraphFont"/>
+    <w:link w:val="Header"/>
+    <w:uiPriority w:val="99"/>
+    <w:rsid w:val="006557E2"/>
+  </w:style>
+  <w:style w:type="paragraph" w:styleId="Footer">
+    <w:name w:val="footer"/>
+    <w:basedOn w:val="Normal"/>
+    <w:link w:val="FooterChar"/>
+    <w:uiPriority w:val="99"/>
+    <w:unhideWhenUsed/>
+    <w:rsid w:val="006557E2"/>
+    <w:pPr>
+      <w:tabs>
+        <w:tab w:val="center" w:pos="4513"/>
+        <w:tab w:val="right" w:pos="9026"/>
+      </w:tabs>
+      <w:spacing w:after="0" w:line="240" w:lineRule="auto"/>
+    </w:pPr>
+  </w:style>
+  <w:style w:type="character" w:customStyle="1" w:styleId="FooterChar">
+    <w:name w:val="Footer Char"/>
+    <w:basedOn w:val="DefaultParagraphFont"/>
+    <w:link w:val="Footer"/>
+    <w:uiPriority w:val="99"/>
+    <w:rsid w:val="006557E2"/>
   </w:style>
 </w:styles>
 </file>

</xml_diff>